<commit_message>
The Persian scenario of the project edited.
</commit_message>
<xml_diff>
--- a/Scenario-Persian.docx
+++ b/Scenario-Persian.docx
@@ -101,17 +101,7 @@
           <w:rtl/>
           <w:lang w:bidi="fa-IR"/>
         </w:rPr>
-        <w:t>برگزاری کلاس آنلاین و اشتر</w:t>
-      </w:r>
-      <w:bookmarkStart w:id="0" w:name="_GoBack"/>
-      <w:bookmarkEnd w:id="0"/>
-      <w:r>
-        <w:rPr>
-          <w:rFonts w:hint="cs"/>
-          <w:rtl/>
-          <w:lang w:bidi="fa-IR"/>
-        </w:rPr>
-        <w:t>اک گذاری اطلاعات</w:t>
+        <w:t>برگزاری کلاس آنلاین و اشتراک گذاری اطلاعات</w:t>
       </w:r>
     </w:p>
     <w:p>
@@ -308,7 +298,23 @@
           <w:rtl/>
           <w:lang w:bidi="fa-IR"/>
         </w:rPr>
-        <w:t>خش زنده این کلاس به صفحه کلاس مجازی اضافه میشود. لازم به ذکر است که فضای اشتراک گزاری فایل تنها برای مدرس کلاس قابلیت ارسال دارد و شرکت کننده گان تنها قادر به دریافت و خواندن این اطلاعات را دارند.</w:t>
+        <w:t>خش زنده این کلاس به صفحه کلاس مجازی اضافه میشود. لازم به ذکر است که فضای اشتراک گزاری فایل تنها برای مدرس کلاس قابلیت ارسال دارد و شرکت کننده گان تنها قادر به دریافت و خواندن این اطلاعات</w:t>
+      </w:r>
+      <w:r>
+        <w:rPr>
+          <w:rFonts w:hint="cs"/>
+          <w:rtl/>
+          <w:lang w:bidi="fa-IR"/>
+        </w:rPr>
+        <w:t xml:space="preserve"> هستند</w:t>
+      </w:r>
+      <w:r>
+        <w:rPr>
+          <w:rFonts w:hint="cs"/>
+          <w:rtl/>
+          <w:lang w:bidi="fa-IR"/>
+        </w:rPr>
+        <w:t>.</w:t>
       </w:r>
       <w:r>
         <w:rPr>
@@ -331,23 +337,31 @@
           <w:rtl/>
           <w:lang w:bidi="fa-IR"/>
         </w:rPr>
-        <w:t>برای شروع پخش زنده در زمان های مشخص شده توسط مدرس سیستم به صورت اتوماتیک (این بخش ممکن است تغیر کند و با درخواست مدرس فعال شود) کد و آدرسی را در اختیار مدرس قرار میدهد که مدرس میتواند با وارد کردن این آدرس و کد در نرم افزار پخش زنده ای که روی رایانه شخصی خودش نصب کرده</w:t>
-      </w:r>
-      <w:r>
-        <w:rPr>
-          <w:rFonts w:hint="cs"/>
-          <w:rtl/>
-          <w:lang w:bidi="fa-IR"/>
-        </w:rPr>
-        <w:t xml:space="preserve"> </w:t>
-      </w:r>
-      <w:r>
-        <w:rPr>
-          <w:rFonts w:hint="cs"/>
-          <w:rtl/>
-          <w:lang w:bidi="fa-IR"/>
-        </w:rPr>
-        <w:t xml:space="preserve">(آموزش این کار در قسمت آموزش های سایت قرار میگیرد) </w:t>
+        <w:t>برای شروع پخش زنده در زمان های مشخص شده توسط مدرس</w:t>
+      </w:r>
+      <w:r>
+        <w:rPr>
+          <w:rFonts w:hint="cs"/>
+          <w:rtl/>
+          <w:lang w:bidi="fa-IR"/>
+        </w:rPr>
+        <w:t>,</w:t>
+      </w:r>
+      <w:r>
+        <w:rPr>
+          <w:rFonts w:hint="cs"/>
+          <w:rtl/>
+          <w:lang w:bidi="fa-IR"/>
+        </w:rPr>
+        <w:t xml:space="preserve"> سیستم به صورت اتوماتیک (این بخش ممکن است تغیر کند و با درخواست مدرس فعال شود) کد و آدرسی را در اختیار مدرس قرار میدهد که مدرس میتواند با وارد کردن این آدرس و کد در نرم افزار پخش زنده ای که روی رایانه شخصی خودش نصب کرده</w:t>
+      </w:r>
+      <w:r>
+        <w:rPr>
+          <w:rFonts w:hint="cs"/>
+          <w:rtl/>
+          <w:lang w:bidi="fa-IR"/>
+        </w:rPr>
+        <w:t xml:space="preserve"> (آموزش این کار در قسمت آموزش های سایت قرار میگیرد) </w:t>
       </w:r>
       <w:r>
         <w:rPr>
@@ -378,7 +392,49 @@
           <w:rtl/>
           <w:lang w:bidi="fa-IR"/>
         </w:rPr>
-        <w:t>شرکت کننده گان در کلاس نیز میتوانند از طریق آدرسی که در صفحه مربوط به کلاس مجازی قرار گرفته وارد شوند و اگر اجاره دسترسی به این قسمت را داشته باشند به مشاهده زنده این کلاس بپردازند. همچنین شرکت کننده گان در این محیط میتوانند به ارتباط نوشتاری زنده (و شاید ارتباط کلامی زنده) با مدرس برقرار کنند که این ارتباط پس از درخواست شرکت کننده و اجازه مدرس برقرار میشود.</w:t>
+        <w:t xml:space="preserve">شرکت کننده گان در کلاس نیز میتوانند از طریق آدرسی که در صفحه مربوط به کلاس مجازی قرار گرفته وارد </w:t>
+      </w:r>
+      <w:r>
+        <w:rPr>
+          <w:rFonts w:hint="cs"/>
+          <w:rtl/>
+          <w:lang w:bidi="fa-IR"/>
+        </w:rPr>
+        <w:t xml:space="preserve">صفحه پخش زنده </w:t>
+      </w:r>
+      <w:r>
+        <w:rPr>
+          <w:rFonts w:hint="cs"/>
+          <w:rtl/>
+          <w:lang w:bidi="fa-IR"/>
+        </w:rPr>
+        <w:t>شوند و اگر اجا</w:t>
+      </w:r>
+      <w:r>
+        <w:rPr>
+          <w:rFonts w:hint="cs"/>
+          <w:rtl/>
+          <w:lang w:bidi="fa-IR"/>
+        </w:rPr>
+        <w:t>ز</w:t>
+      </w:r>
+      <w:r>
+        <w:rPr>
+          <w:rFonts w:hint="cs"/>
+          <w:rtl/>
+          <w:lang w:bidi="fa-IR"/>
+        </w:rPr>
+        <w:t>ه دسترسی به این قسمت را داشته باشند به مشاهده زنده این کلاس بپردازند. همچنین شرکت کننده گان در این محیط میتوانند</w:t>
+      </w:r>
+      <w:bookmarkStart w:id="0" w:name="_GoBack"/>
+      <w:bookmarkEnd w:id="0"/>
+      <w:r>
+        <w:rPr>
+          <w:rFonts w:hint="cs"/>
+          <w:rtl/>
+          <w:lang w:bidi="fa-IR"/>
+        </w:rPr>
+        <w:t xml:space="preserve"> ارتباط نوشتاری زنده (و شاید ارتباط کلامی زنده) با مدرس برقرار کنند که این ارتباط پس از درخواست شرکت کننده و اجازه مدرس برقرار میشود.</w:t>
       </w:r>
       <w:r>
         <w:rPr>
@@ -415,7 +471,6 @@
       <w:pPr>
         <w:bidi/>
         <w:rPr>
-          <w:rFonts w:hint="cs"/>
           <w:rtl/>
           <w:lang w:bidi="fa-IR"/>
         </w:rPr>
@@ -771,6 +826,7 @@
     <w:lsdException w:name="HTML Sample" w:semiHidden="1" w:unhideWhenUsed="1"/>
     <w:lsdException w:name="HTML Typewriter" w:semiHidden="1" w:unhideWhenUsed="1"/>
     <w:lsdException w:name="HTML Variable" w:semiHidden="1" w:unhideWhenUsed="1"/>
+    <w:lsdException w:name="Normal Table" w:semiHidden="1" w:unhideWhenUsed="1"/>
     <w:lsdException w:name="annotation subject" w:semiHidden="1" w:unhideWhenUsed="1"/>
     <w:lsdException w:name="No List" w:semiHidden="1" w:unhideWhenUsed="1"/>
     <w:lsdException w:name="Outline List 1" w:semiHidden="1" w:unhideWhenUsed="1"/>
@@ -817,8 +873,10 @@
     <w:lsdException w:name="Table Subtle 2" w:semiHidden="1" w:unhideWhenUsed="1"/>
     <w:lsdException w:name="Table Web 1" w:semiHidden="1" w:unhideWhenUsed="1"/>
     <w:lsdException w:name="Table Web 2" w:semiHidden="1" w:unhideWhenUsed="1"/>
+    <w:lsdException w:name="Table Web 3" w:semiHidden="1" w:unhideWhenUsed="1"/>
     <w:lsdException w:name="Balloon Text" w:semiHidden="1" w:unhideWhenUsed="1"/>
     <w:lsdException w:name="Table Grid" w:uiPriority="39"/>
+    <w:lsdException w:name="Table Theme" w:semiHidden="1" w:unhideWhenUsed="1"/>
     <w:lsdException w:name="Placeholder Text" w:semiHidden="1"/>
     <w:lsdException w:name="No Spacing" w:uiPriority="1" w:qFormat="1"/>
     <w:lsdException w:name="Light Shading" w:uiPriority="60"/>
@@ -1047,6 +1105,7 @@
   <w:style w:type="character" w:default="1" w:styleId="DefaultParagraphFont">
     <w:name w:val="Default Paragraph Font"/>
     <w:uiPriority w:val="1"/>
+    <w:semiHidden/>
     <w:unhideWhenUsed/>
   </w:style>
   <w:style w:type="table" w:default="1" w:styleId="TableNormal">

</xml_diff>

<commit_message>
The persian scenario is edited.
</commit_message>
<xml_diff>
--- a/Scenario-Persian.docx
+++ b/Scenario-Persian.docx
@@ -180,7 +180,33 @@
           <w:rtl/>
           <w:lang w:bidi="fa-IR"/>
         </w:rPr>
-        <w:t xml:space="preserve"> شخصی نظرسنجی که میتواند شامل عنوان و متن نظرسنجی و اطلاعاتی از قبیل زمان برگزاری کلاس و ... را ایجاد میکند. فرد میتواند مشخص کند که کدام یک از اطلاعاتی ذکر شده قابلیت نظرسنجی دارند و کدام از قبل مشخص شده و غیر قابل نظرسنجی هستند, همچنین این نظرسنجی میتواند به صورت عمومی و یا خصوصی ایجاد شود.</w:t>
+        <w:t xml:space="preserve"> شخصی نظرسنجی که میتواند شامل عنوان و متن نظرسنجی و اطلاعاتی از قبیل زمان برگزاری کلاس و ... را ایجاد میکند. فرد میتواند مشخص کند که ک</w:t>
+      </w:r>
+      <w:bookmarkStart w:id="0" w:name="_GoBack"/>
+      <w:bookmarkEnd w:id="0"/>
+      <w:r>
+        <w:rPr>
+          <w:rFonts w:hint="cs"/>
+          <w:rtl/>
+          <w:lang w:bidi="fa-IR"/>
+        </w:rPr>
+        <w:t xml:space="preserve">دام یک از اطلاعاتی ذکر شده قابلیت نظرسنجی دارند و کدام از قبل مشخص شده و غیر قابل نظرسنجی هستند, این نظرسنجی به صورت خصوصی ایجاد </w:t>
+      </w:r>
+      <w:r>
+        <w:rPr>
+          <w:rFonts w:hint="cs"/>
+          <w:rtl/>
+          <w:lang w:bidi="fa-IR"/>
+        </w:rPr>
+        <w:t xml:space="preserve">می </w:t>
+      </w:r>
+      <w:r>
+        <w:rPr>
+          <w:rFonts w:hint="cs"/>
+          <w:rtl/>
+          <w:lang w:bidi="fa-IR"/>
+        </w:rPr>
+        <w:t>شود.</w:t>
       </w:r>
       <w:r>
         <w:rPr>
@@ -195,7 +221,15 @@
           <w:rtl/>
           <w:lang w:bidi="fa-IR"/>
         </w:rPr>
-        <w:t xml:space="preserve">بعد از ایجاد این نظرسنجی براساس عمومی یا خصوصی بودن این نظرسنجی افرادی توانایی شرکت در این نظرسنجی را دارند که پس از شرکت و ثبت نظرات خود </w:t>
+        <w:t>بعد از ایجاد این نظرسنجی</w:t>
+      </w:r>
+      <w:r>
+        <w:rPr>
+          <w:rFonts w:hint="cs"/>
+          <w:rtl/>
+          <w:lang w:bidi="fa-IR"/>
+        </w:rPr>
+        <w:t xml:space="preserve"> </w:t>
       </w:r>
       <w:r>
         <w:rPr>
@@ -424,17 +458,7 @@
           <w:rtl/>
           <w:lang w:bidi="fa-IR"/>
         </w:rPr>
-        <w:t>ه دسترسی به این قسمت را داشته باشند به مشاهده زنده این کلاس بپردازند. همچنین شرکت کننده گان در این محیط میتوانند</w:t>
-      </w:r>
-      <w:bookmarkStart w:id="0" w:name="_GoBack"/>
-      <w:bookmarkEnd w:id="0"/>
-      <w:r>
-        <w:rPr>
-          <w:rFonts w:hint="cs"/>
-          <w:rtl/>
-          <w:lang w:bidi="fa-IR"/>
-        </w:rPr>
-        <w:t xml:space="preserve"> ارتباط نوشتاری زنده (و شاید ارتباط کلامی زنده) با مدرس برقرار کنند که این ارتباط پس از درخواست شرکت کننده و اجازه مدرس برقرار میشود.</w:t>
+        <w:t>ه دسترسی به این قسمت را داشته باشند به مشاهده زنده این کلاس بپردازند. همچنین شرکت کننده گان در این محیط میتوانند ارتباط نوشتاری زنده (و شاید ارتباط کلامی زنده) با مدرس برقرار کنند که این ارتباط پس از درخواست شرکت کننده و اجازه مدرس برقرار میشود.</w:t>
       </w:r>
       <w:r>
         <w:rPr>

</xml_diff>